<commit_message>
int function type 2
</commit_message>
<xml_diff>
--- a/User_Manual_Tutorials.docx
+++ b/User_Manual_Tutorials.docx
@@ -9,12 +9,20 @@
         </w:pBdr>
         <w:rPr>
           <w:rFonts w:ascii="Arial" w:hAnsi="Arial" w:cs="Arial"/>
+          <w:sz w:val="36"/>
+          <w:szCs w:val="36"/>
+        </w:rPr>
+      </w:pPr>
+      <w:r>
+        <w:rPr>
+          <w:rFonts w:ascii="Arial" w:hAnsi="Arial" w:cs="Arial"/>
           <w:b/>
           <w:color w:val="1F3864" w:themeColor="accent1" w:themeShade="80"/>
           <w:sz w:val="36"/>
           <w:szCs w:val="36"/>
         </w:rPr>
-      </w:pPr>
+        <w:t>User Manual</w:t>
+      </w:r>
       <w:r>
         <w:rPr>
           <w:rFonts w:ascii="Arial" w:hAnsi="Arial" w:cs="Arial"/>
@@ -23,8 +31,496 @@
           <w:sz w:val="36"/>
           <w:szCs w:val="36"/>
         </w:rPr>
-        <w:t>User Manual</w:t>
-      </w:r>
+        <w:t xml:space="preserve"> </w:t>
+      </w:r>
+      <w:proofErr w:type="spellStart"/>
+      <w:r>
+        <w:rPr>
+          <w:rFonts w:ascii="Arial" w:hAnsi="Arial" w:cs="Arial"/>
+          <w:b/>
+          <w:color w:val="1F3864" w:themeColor="accent1" w:themeShade="80"/>
+          <w:sz w:val="36"/>
+          <w:szCs w:val="36"/>
+        </w:rPr>
+        <w:t>FreeD</w:t>
+      </w:r>
+      <w:r>
+        <w:rPr>
+          <w:rFonts w:ascii="Arial" w:hAnsi="Arial" w:cs="Arial"/>
+          <w:b/>
+          <w:color w:val="1F3864" w:themeColor="accent1" w:themeShade="80"/>
+          <w:sz w:val="36"/>
+          <w:szCs w:val="36"/>
+        </w:rPr>
+        <w:t>TS</w:t>
+      </w:r>
+      <w:proofErr w:type="spellEnd"/>
+    </w:p>
+    <w:p>
+      <w:pPr>
+        <w:pBdr>
+          <w:bottom w:val="single" w:sz="4" w:space="1" w:color="C45911"/>
+        </w:pBdr>
+        <w:rPr>
+          <w:rFonts w:ascii="Arial" w:hAnsi="Arial" w:cs="Arial"/>
+          <w:sz w:val="36"/>
+          <w:szCs w:val="36"/>
+        </w:rPr>
+      </w:pPr>
+    </w:p>
+    <w:p>
+      <w:pPr>
+        <w:pBdr>
+          <w:bottom w:val="single" w:sz="4" w:space="1" w:color="C45911"/>
+        </w:pBdr>
+        <w:rPr>
+          <w:rFonts w:ascii="Arial" w:hAnsi="Arial" w:cs="Arial"/>
+          <w:b/>
+          <w:noProof/>
+          <w:color w:val="1F3864" w:themeColor="accent1" w:themeShade="80"/>
+          <w:sz w:val="36"/>
+          <w:szCs w:val="36"/>
+        </w:rPr>
+      </w:pPr>
+      <w:r>
+        <w:rPr>
+          <w:rFonts w:ascii="Arial" w:hAnsi="Arial" w:cs="Arial"/>
+          <w:b/>
+          <w:noProof/>
+          <w:color w:val="1F3864" w:themeColor="accent1" w:themeShade="80"/>
+          <w:sz w:val="36"/>
+          <w:szCs w:val="36"/>
+        </w:rPr>
+        <w:drawing>
+          <wp:inline distT="0" distB="0" distL="0" distR="0" wp14:anchorId="34080A7C" wp14:editId="74BF68D3">
+            <wp:extent cx="5727700" cy="2502535"/>
+            <wp:effectExtent l="0" t="0" r="0" b="0"/>
+            <wp:docPr id="5" name="Picture 5" descr="A picture containing graphical user interface&#10;&#10;Description automatically generated"/>
+            <wp:cNvGraphicFramePr>
+              <a:graphicFrameLocks xmlns:a="http://schemas.openxmlformats.org/drawingml/2006/main" noChangeAspect="1"/>
+            </wp:cNvGraphicFramePr>
+            <a:graphic xmlns:a="http://schemas.openxmlformats.org/drawingml/2006/main">
+              <a:graphicData uri="http://schemas.openxmlformats.org/drawingml/2006/picture">
+                <pic:pic xmlns:pic="http://schemas.openxmlformats.org/drawingml/2006/picture">
+                  <pic:nvPicPr>
+                    <pic:cNvPr id="5" name="Picture 5" descr="A picture containing graphical user interface&#10;&#10;Description automatically generated"/>
+                    <pic:cNvPicPr/>
+                  </pic:nvPicPr>
+                  <pic:blipFill>
+                    <a:blip r:embed="rId7">
+                      <a:extLst>
+                        <a:ext uri="{28A0092B-C50C-407E-A947-70E740481C1C}">
+                          <a14:useLocalDpi xmlns:a14="http://schemas.microsoft.com/office/drawing/2010/main" val="0"/>
+                        </a:ext>
+                      </a:extLst>
+                    </a:blip>
+                    <a:stretch>
+                      <a:fillRect/>
+                    </a:stretch>
+                  </pic:blipFill>
+                  <pic:spPr>
+                    <a:xfrm>
+                      <a:off x="0" y="0"/>
+                      <a:ext cx="5727700" cy="2502535"/>
+                    </a:xfrm>
+                    <a:prstGeom prst="rect">
+                      <a:avLst/>
+                    </a:prstGeom>
+                  </pic:spPr>
+                </pic:pic>
+              </a:graphicData>
+            </a:graphic>
+          </wp:inline>
+        </w:drawing>
+      </w:r>
+    </w:p>
+    <w:p>
+      <w:pPr>
+        <w:pBdr>
+          <w:bottom w:val="single" w:sz="4" w:space="1" w:color="C45911"/>
+        </w:pBdr>
+        <w:rPr>
+          <w:rFonts w:ascii="Arial" w:hAnsi="Arial" w:cs="Arial"/>
+          <w:b/>
+          <w:color w:val="1F3864" w:themeColor="accent1" w:themeShade="80"/>
+          <w:sz w:val="36"/>
+          <w:szCs w:val="36"/>
+        </w:rPr>
+      </w:pPr>
+    </w:p>
+    <w:p>
+      <w:pPr>
+        <w:pBdr>
+          <w:bottom w:val="single" w:sz="4" w:space="1" w:color="C45911"/>
+        </w:pBdr>
+        <w:rPr>
+          <w:rFonts w:ascii="Arial" w:hAnsi="Arial" w:cs="Arial"/>
+          <w:bCs/>
+          <w:color w:val="1F3864" w:themeColor="accent1" w:themeShade="80"/>
+        </w:rPr>
+      </w:pPr>
+      <w:r>
+        <w:rPr>
+          <w:rFonts w:ascii="Arial" w:hAnsi="Arial" w:cs="Arial"/>
+          <w:bCs/>
+          <w:color w:val="1F3864" w:themeColor="accent1" w:themeShade="80"/>
+        </w:rPr>
+        <w:t>About</w:t>
+      </w:r>
+      <w:r>
+        <w:rPr>
+          <w:rFonts w:ascii="Arial" w:hAnsi="Arial" w:cs="Arial"/>
+          <w:bCs/>
+          <w:color w:val="1F3864" w:themeColor="accent1" w:themeShade="80"/>
+        </w:rPr>
+        <w:t xml:space="preserve"> </w:t>
+      </w:r>
+      <w:proofErr w:type="spellStart"/>
+      <w:r>
+        <w:rPr>
+          <w:rFonts w:ascii="Arial" w:hAnsi="Arial" w:cs="Arial"/>
+          <w:bCs/>
+          <w:color w:val="1F3864" w:themeColor="accent1" w:themeShade="80"/>
+        </w:rPr>
+        <w:t>FreeDTS</w:t>
+      </w:r>
+      <w:proofErr w:type="spellEnd"/>
+    </w:p>
+    <w:p>
+      <w:pPr>
+        <w:pBdr>
+          <w:bottom w:val="single" w:sz="4" w:space="1" w:color="C45911"/>
+        </w:pBdr>
+        <w:rPr>
+          <w:rFonts w:ascii="Arial" w:hAnsi="Arial" w:cs="Arial"/>
+          <w:bCs/>
+          <w:color w:val="1F3864" w:themeColor="accent1" w:themeShade="80"/>
+        </w:rPr>
+      </w:pPr>
+    </w:p>
+    <w:p>
+      <w:pPr>
+        <w:pBdr>
+          <w:bottom w:val="single" w:sz="4" w:space="1" w:color="C45911"/>
+        </w:pBdr>
+        <w:rPr>
+          <w:rFonts w:ascii="Arial" w:hAnsi="Arial" w:cs="Arial"/>
+          <w:bCs/>
+          <w:color w:val="1F3864" w:themeColor="accent1" w:themeShade="80"/>
+        </w:rPr>
+      </w:pPr>
+    </w:p>
+    <w:p>
+      <w:pPr>
+        <w:pBdr>
+          <w:bottom w:val="single" w:sz="4" w:space="1" w:color="C45911"/>
+        </w:pBdr>
+        <w:rPr>
+          <w:rFonts w:ascii="Arial" w:hAnsi="Arial" w:cs="Arial"/>
+          <w:bCs/>
+          <w:color w:val="1F3864" w:themeColor="accent1" w:themeShade="80"/>
+        </w:rPr>
+      </w:pPr>
+      <w:r>
+        <w:rPr>
+          <w:rFonts w:ascii="Arial" w:hAnsi="Arial" w:cs="Arial"/>
+          <w:bCs/>
+          <w:color w:val="1F3864" w:themeColor="accent1" w:themeShade="80"/>
+        </w:rPr>
+        <w:t xml:space="preserve">Contributor: </w:t>
+      </w:r>
+    </w:p>
+    <w:p>
+      <w:pPr>
+        <w:pBdr>
+          <w:bottom w:val="single" w:sz="4" w:space="1" w:color="C45911"/>
+        </w:pBdr>
+        <w:rPr>
+          <w:rFonts w:ascii="Arial" w:hAnsi="Arial" w:cs="Arial"/>
+          <w:bCs/>
+          <w:color w:val="1F3864" w:themeColor="accent1" w:themeShade="80"/>
+        </w:rPr>
+      </w:pPr>
+      <w:proofErr w:type="spellStart"/>
+      <w:r>
+        <w:rPr>
+          <w:rFonts w:ascii="Arial" w:hAnsi="Arial" w:cs="Arial"/>
+          <w:bCs/>
+          <w:color w:val="1F3864" w:themeColor="accent1" w:themeShade="80"/>
+        </w:rPr>
+        <w:t>Weri</w:t>
+      </w:r>
+      <w:r>
+        <w:rPr>
+          <w:rFonts w:ascii="Arial" w:hAnsi="Arial" w:cs="Arial"/>
+          <w:bCs/>
+          <w:color w:val="1F3864" w:themeColor="accent1" w:themeShade="80"/>
+        </w:rPr>
+        <w:t>a</w:t>
+      </w:r>
+      <w:proofErr w:type="spellEnd"/>
+      <w:r>
+        <w:rPr>
+          <w:rFonts w:ascii="Arial" w:hAnsi="Arial" w:cs="Arial"/>
+          <w:bCs/>
+          <w:color w:val="1F3864" w:themeColor="accent1" w:themeShade="80"/>
+        </w:rPr>
+        <w:t xml:space="preserve"> </w:t>
+      </w:r>
+      <w:proofErr w:type="spellStart"/>
+      <w:r>
+        <w:rPr>
+          <w:rFonts w:ascii="Arial" w:hAnsi="Arial" w:cs="Arial"/>
+          <w:bCs/>
+          <w:color w:val="1F3864" w:themeColor="accent1" w:themeShade="80"/>
+        </w:rPr>
+        <w:t>P</w:t>
+      </w:r>
+      <w:r>
+        <w:rPr>
+          <w:rFonts w:ascii="Arial" w:hAnsi="Arial" w:cs="Arial"/>
+          <w:bCs/>
+          <w:color w:val="1F3864" w:themeColor="accent1" w:themeShade="80"/>
+        </w:rPr>
+        <w:t>ezeshkian</w:t>
+      </w:r>
+      <w:proofErr w:type="spellEnd"/>
+    </w:p>
+    <w:p>
+      <w:pPr>
+        <w:pBdr>
+          <w:bottom w:val="single" w:sz="4" w:space="1" w:color="C45911"/>
+        </w:pBdr>
+        <w:rPr>
+          <w:rFonts w:ascii="Arial" w:hAnsi="Arial" w:cs="Arial"/>
+          <w:bCs/>
+          <w:color w:val="1F3864" w:themeColor="accent1" w:themeShade="80"/>
+        </w:rPr>
+      </w:pPr>
+    </w:p>
+    <w:p>
+      <w:pPr>
+        <w:pBdr>
+          <w:bottom w:val="single" w:sz="4" w:space="1" w:color="C45911"/>
+        </w:pBdr>
+        <w:rPr>
+          <w:rFonts w:ascii="Arial" w:hAnsi="Arial" w:cs="Arial"/>
+          <w:bCs/>
+          <w:color w:val="1F3864" w:themeColor="accent1" w:themeShade="80"/>
+        </w:rPr>
+      </w:pPr>
+      <w:r>
+        <w:rPr>
+          <w:rFonts w:ascii="Arial" w:hAnsi="Arial" w:cs="Arial"/>
+          <w:bCs/>
+          <w:color w:val="1F3864" w:themeColor="accent1" w:themeShade="80"/>
+        </w:rPr>
+        <w:t xml:space="preserve">Niels Bohr International Academy, Niels Bohr Institute, University of Copenhagen, </w:t>
+      </w:r>
+      <w:proofErr w:type="spellStart"/>
+      <w:r>
+        <w:rPr>
+          <w:rFonts w:ascii="Arial" w:hAnsi="Arial" w:cs="Arial"/>
+          <w:bCs/>
+          <w:color w:val="1F3864" w:themeColor="accent1" w:themeShade="80"/>
+        </w:rPr>
+        <w:t>Blegdamsvej</w:t>
+      </w:r>
+      <w:proofErr w:type="spellEnd"/>
+      <w:r>
+        <w:rPr>
+          <w:rFonts w:ascii="Arial" w:hAnsi="Arial" w:cs="Arial"/>
+          <w:bCs/>
+          <w:color w:val="1F3864" w:themeColor="accent1" w:themeShade="80"/>
+        </w:rPr>
+        <w:t xml:space="preserve"> 17, 2100 Copenhagen, DENMARK</w:t>
+      </w:r>
+    </w:p>
+    <w:p>
+      <w:pPr>
+        <w:pBdr>
+          <w:bottom w:val="single" w:sz="4" w:space="1" w:color="C45911"/>
+        </w:pBdr>
+        <w:rPr>
+          <w:rFonts w:ascii="Arial" w:hAnsi="Arial" w:cs="Arial"/>
+          <w:bCs/>
+          <w:color w:val="1F3864" w:themeColor="accent1" w:themeShade="80"/>
+        </w:rPr>
+      </w:pPr>
+    </w:p>
+    <w:p>
+      <w:pPr>
+        <w:pBdr>
+          <w:bottom w:val="single" w:sz="4" w:space="1" w:color="C45911"/>
+        </w:pBdr>
+        <w:rPr>
+          <w:rFonts w:ascii="Arial" w:hAnsi="Arial" w:cs="Arial"/>
+          <w:bCs/>
+          <w:color w:val="1F3864" w:themeColor="accent1" w:themeShade="80"/>
+        </w:rPr>
+      </w:pPr>
+      <w:r>
+        <w:rPr>
+          <w:rFonts w:ascii="Arial" w:hAnsi="Arial" w:cs="Arial"/>
+          <w:bCs/>
+          <w:color w:val="1F3864" w:themeColor="accent1" w:themeShade="80"/>
+        </w:rPr>
+        <w:t>Citations</w:t>
+      </w:r>
+      <w:r>
+        <w:rPr>
+          <w:rFonts w:ascii="Arial" w:hAnsi="Arial" w:cs="Arial"/>
+          <w:bCs/>
+          <w:color w:val="1F3864" w:themeColor="accent1" w:themeShade="80"/>
+        </w:rPr>
+        <w:t>:</w:t>
+      </w:r>
+    </w:p>
+    <w:p>
+      <w:pPr>
+        <w:pBdr>
+          <w:bottom w:val="single" w:sz="4" w:space="1" w:color="C45911"/>
+        </w:pBdr>
+        <w:rPr>
+          <w:rFonts w:ascii="Arial" w:hAnsi="Arial" w:cs="Arial"/>
+          <w:bCs/>
+          <w:color w:val="1F3864" w:themeColor="accent1" w:themeShade="80"/>
+        </w:rPr>
+      </w:pPr>
+    </w:p>
+    <w:p>
+      <w:pPr>
+        <w:pBdr>
+          <w:bottom w:val="single" w:sz="4" w:space="1" w:color="C45911"/>
+        </w:pBdr>
+        <w:rPr>
+          <w:rFonts w:ascii="Arial" w:hAnsi="Arial" w:cs="Arial"/>
+          <w:bCs/>
+          <w:color w:val="1F3864" w:themeColor="accent1" w:themeShade="80"/>
+        </w:rPr>
+      </w:pPr>
+    </w:p>
+    <w:p>
+      <w:pPr>
+        <w:pBdr>
+          <w:bottom w:val="single" w:sz="4" w:space="1" w:color="C45911"/>
+        </w:pBdr>
+        <w:rPr>
+          <w:rFonts w:ascii="Arial" w:hAnsi="Arial" w:cs="Arial"/>
+          <w:bCs/>
+          <w:color w:val="1F3864" w:themeColor="accent1" w:themeShade="80"/>
+        </w:rPr>
+      </w:pPr>
+    </w:p>
+    <w:p>
+      <w:pPr>
+        <w:pBdr>
+          <w:bottom w:val="single" w:sz="4" w:space="1" w:color="C45911"/>
+        </w:pBdr>
+        <w:rPr>
+          <w:rFonts w:ascii="Arial" w:hAnsi="Arial" w:cs="Arial"/>
+          <w:bCs/>
+          <w:color w:val="1F3864" w:themeColor="accent1" w:themeShade="80"/>
+        </w:rPr>
+      </w:pPr>
+      <w:r>
+        <w:rPr>
+          <w:rFonts w:ascii="Arial" w:hAnsi="Arial" w:cs="Arial"/>
+          <w:bCs/>
+          <w:color w:val="1F3864" w:themeColor="accent1" w:themeShade="80"/>
+        </w:rPr>
+        <w:t>Document content</w:t>
+      </w:r>
+    </w:p>
+    <w:p>
+      <w:pPr>
+        <w:pBdr>
+          <w:bottom w:val="single" w:sz="4" w:space="1" w:color="C45911"/>
+        </w:pBdr>
+        <w:rPr>
+          <w:rFonts w:ascii="Arial" w:hAnsi="Arial" w:cs="Arial"/>
+          <w:bCs/>
+          <w:color w:val="1F3864" w:themeColor="accent1" w:themeShade="80"/>
+        </w:rPr>
+      </w:pPr>
+    </w:p>
+    <w:p>
+      <w:pPr>
+        <w:pBdr>
+          <w:bottom w:val="single" w:sz="4" w:space="1" w:color="C45911"/>
+        </w:pBdr>
+        <w:rPr>
+          <w:rFonts w:ascii="Arial" w:hAnsi="Arial" w:cs="Arial"/>
+          <w:bCs/>
+          <w:color w:val="1F3864" w:themeColor="accent1" w:themeShade="80"/>
+        </w:rPr>
+      </w:pPr>
+      <w:r>
+        <w:rPr>
+          <w:rFonts w:ascii="Arial" w:hAnsi="Arial" w:cs="Arial"/>
+          <w:bCs/>
+          <w:color w:val="1F3864" w:themeColor="accent1" w:themeShade="80"/>
+        </w:rPr>
+        <w:t xml:space="preserve">How to compile </w:t>
+      </w:r>
+    </w:p>
+    <w:p>
+      <w:pPr>
+        <w:pBdr>
+          <w:bottom w:val="single" w:sz="4" w:space="1" w:color="C45911"/>
+        </w:pBdr>
+        <w:rPr>
+          <w:rFonts w:ascii="Arial" w:hAnsi="Arial" w:cs="Arial"/>
+          <w:bCs/>
+          <w:color w:val="1F3864" w:themeColor="accent1" w:themeShade="80"/>
+        </w:rPr>
+      </w:pPr>
+      <w:r>
+        <w:rPr>
+          <w:rFonts w:ascii="Arial" w:hAnsi="Arial" w:cs="Arial"/>
+          <w:bCs/>
+          <w:color w:val="1F3864" w:themeColor="accent1" w:themeShade="80"/>
+        </w:rPr>
+        <w:t>How to run</w:t>
+      </w:r>
+    </w:p>
+    <w:p>
+      <w:pPr>
+        <w:pBdr>
+          <w:bottom w:val="single" w:sz="4" w:space="1" w:color="C45911"/>
+        </w:pBdr>
+        <w:rPr>
+          <w:rFonts w:ascii="Arial" w:hAnsi="Arial" w:cs="Arial"/>
+          <w:bCs/>
+          <w:color w:val="1F3864" w:themeColor="accent1" w:themeShade="80"/>
+        </w:rPr>
+      </w:pPr>
+    </w:p>
+    <w:p>
+      <w:pPr>
+        <w:pBdr>
+          <w:bottom w:val="single" w:sz="4" w:space="1" w:color="C45911"/>
+        </w:pBdr>
+        <w:rPr>
+          <w:rFonts w:ascii="Arial" w:hAnsi="Arial" w:cs="Arial"/>
+          <w:bCs/>
+          <w:color w:val="1F3864" w:themeColor="accent1" w:themeShade="80"/>
+        </w:rPr>
+      </w:pPr>
+    </w:p>
+    <w:p>
+      <w:pPr>
+        <w:pBdr>
+          <w:bottom w:val="single" w:sz="4" w:space="1" w:color="C45911"/>
+        </w:pBdr>
+        <w:rPr>
+          <w:rFonts w:ascii="Arial" w:hAnsi="Arial" w:cs="Arial"/>
+          <w:b/>
+          <w:color w:val="1F3864" w:themeColor="accent1" w:themeShade="80"/>
+          <w:sz w:val="36"/>
+          <w:szCs w:val="36"/>
+        </w:rPr>
+      </w:pPr>
     </w:p>
     <w:tbl>
       <w:tblPr>
@@ -430,7 +926,16 @@
           <w:sz w:val="20"/>
           <w:szCs w:val="20"/>
         </w:rPr>
-        <w:t xml:space="preserve"> extension) that includes all the simulation inputs (see the “Input File” section) and a topology file that contains information about the topology of the TS mesh. The topology file could be in </w:t>
+        <w:t xml:space="preserve"> extension) that includes all the simulation inputs (see the “Input File” section) and a topology </w:t>
+      </w:r>
+      <w:r>
+        <w:rPr>
+          <w:rFonts w:ascii="Arial" w:hAnsi="Arial" w:cs="Arial"/>
+          <w:sz w:val="20"/>
+          <w:szCs w:val="20"/>
+        </w:rPr>
+        <w:lastRenderedPageBreak/>
+        <w:t xml:space="preserve">file that contains information about the topology of the TS mesh. The topology file could be in </w:t>
       </w:r>
       <w:r>
         <w:rPr>
@@ -2740,7 +3245,6 @@
           <w:sz w:val="16"/>
           <w:szCs w:val="16"/>
         </w:rPr>
-        <w:lastRenderedPageBreak/>
         <w:t>Display_periodic</w:t>
       </w:r>
       <w:proofErr w:type="spellEnd"/>
@@ -3448,6 +3952,7 @@
           <w:sz w:val="20"/>
           <w:szCs w:val="20"/>
         </w:rPr>
+        <w:lastRenderedPageBreak/>
         <w:t>OutPutEnergy_periodic</w:t>
       </w:r>
       <w:proofErr w:type="spellEnd"/>
@@ -5454,7 +5959,16 @@
           <w:sz w:val="20"/>
           <w:szCs w:val="20"/>
         </w:rPr>
-        <w:t xml:space="preserve">, Cuboid, Ellipsoid and </w:t>
+        <w:t xml:space="preserve">, Cuboid, Ellipsoid </w:t>
+      </w:r>
+      <w:r>
+        <w:rPr>
+          <w:rFonts w:ascii="Arial" w:hAnsi="Arial" w:cs="Arial"/>
+          <w:sz w:val="20"/>
+          <w:szCs w:val="20"/>
+        </w:rPr>
+        <w:lastRenderedPageBreak/>
+        <w:t xml:space="preserve">and </w:t>
       </w:r>
       <w:proofErr w:type="spellStart"/>
       <w:r>
@@ -5591,15 +6105,7 @@
           <w:sz w:val="20"/>
           <w:szCs w:val="20"/>
         </w:rPr>
-        <w:t xml:space="preserve">“X” </w:t>
-      </w:r>
-      <w:r>
-        <w:rPr>
-          <w:rFonts w:ascii="Arial" w:hAnsi="Arial" w:cs="Arial"/>
-          <w:sz w:val="20"/>
-          <w:szCs w:val="20"/>
-        </w:rPr>
-        <w:t xml:space="preserve">is a double </w:t>
+        <w:t xml:space="preserve">“X” is a double </w:t>
       </w:r>
       <w:r>
         <w:rPr>
@@ -7258,7 +7764,6 @@
           <w:sz w:val="20"/>
           <w:szCs w:val="20"/>
         </w:rPr>
-        <w:lastRenderedPageBreak/>
         <w:t xml:space="preserve">Type </w:t>
       </w:r>
       <w:proofErr w:type="gramStart"/>
@@ -7477,6 +7982,540 @@
     <w:p>
       <w:pPr>
         <w:rPr>
+          <w:rFonts w:ascii="Courier New" w:eastAsiaTheme="minorEastAsia" w:hAnsi="Courier New" w:cs="Courier New"/>
+          <w:sz w:val="20"/>
+          <w:szCs w:val="20"/>
+        </w:rPr>
+      </w:pPr>
+    </w:p>
+    <w:p>
+      <w:pPr>
+        <w:rPr>
+          <w:rFonts w:ascii="Courier New" w:hAnsi="Courier New" w:cs="Courier New"/>
+          <w:sz w:val="20"/>
+          <w:szCs w:val="20"/>
+        </w:rPr>
+      </w:pPr>
+      <w:r>
+        <w:rPr>
+          <w:rFonts w:ascii="Courier New" w:hAnsi="Courier New" w:cs="Courier New"/>
+          <w:sz w:val="20"/>
+          <w:szCs w:val="20"/>
+        </w:rPr>
+        <w:t xml:space="preserve">Type </w:t>
+      </w:r>
+      <w:r>
+        <w:rPr>
+          <w:rFonts w:ascii="Courier New" w:hAnsi="Courier New" w:cs="Courier New"/>
+          <w:sz w:val="20"/>
+          <w:szCs w:val="20"/>
+        </w:rPr>
+        <w:t>2</w:t>
+      </w:r>
+      <w:r>
+        <w:rPr>
+          <w:rFonts w:ascii="Courier New" w:hAnsi="Courier New" w:cs="Courier New"/>
+          <w:sz w:val="20"/>
+          <w:szCs w:val="20"/>
+        </w:rPr>
+        <w:t xml:space="preserve"> </w:t>
+      </w:r>
+      <w:r>
+        <w:rPr>
+          <w:rFonts w:ascii="Courier New" w:hAnsi="Courier New" w:cs="Courier New"/>
+          <w:sz w:val="20"/>
+          <w:szCs w:val="20"/>
+        </w:rPr>
+        <w:t xml:space="preserve">A B </w:t>
+      </w:r>
+      <w:r>
+        <w:rPr>
+          <w:rFonts w:ascii="Courier New" w:hAnsi="Courier New" w:cs="Courier New"/>
+          <w:sz w:val="20"/>
+          <w:szCs w:val="20"/>
+        </w:rPr>
+        <w:t xml:space="preserve">n </w:t>
+      </w:r>
+      <w:r>
+        <w:rPr>
+          <w:rFonts w:ascii="Courier New" w:hAnsi="Courier New" w:cs="Courier New"/>
+          <w:sz w:val="20"/>
+          <w:szCs w:val="20"/>
+        </w:rPr>
+        <w:t>C</w:t>
+      </w:r>
+      <w:r>
+        <w:rPr>
+          <w:rFonts w:ascii="Courier New" w:hAnsi="Courier New" w:cs="Courier New"/>
+          <w:sz w:val="20"/>
+          <w:szCs w:val="20"/>
+        </w:rPr>
+        <w:t xml:space="preserve"> </w:t>
+      </w:r>
+      <m:oMath>
+        <m:sSub>
+          <m:sSubPr>
+            <m:ctrlPr>
+              <w:rPr>
+                <w:rFonts w:ascii="Cambria Math" w:hAnsi="Cambria Math" w:cs="Courier New"/>
+                <w:sz w:val="20"/>
+                <w:szCs w:val="20"/>
+              </w:rPr>
+            </m:ctrlPr>
+          </m:sSubPr>
+          <m:e>
+            <m:r>
+              <m:rPr>
+                <m:sty m:val="p"/>
+              </m:rPr>
+              <w:rPr>
+                <w:rFonts w:ascii="Cambria Math" w:hAnsi="Cambria Math" w:cs="Courier New"/>
+                <w:sz w:val="20"/>
+                <w:szCs w:val="20"/>
+              </w:rPr>
+              <m:t>Θ</m:t>
+            </m:r>
+          </m:e>
+          <m:sub>
+            <m:r>
+              <w:rPr>
+                <w:rFonts w:ascii="Cambria Math" w:hAnsi="Cambria Math" w:cs="Courier New"/>
+                <w:sz w:val="20"/>
+                <w:szCs w:val="20"/>
+              </w:rPr>
+              <m:t>0</m:t>
+            </m:r>
+          </m:sub>
+        </m:sSub>
+      </m:oMath>
+      <w:r>
+        <w:rPr>
+          <w:rFonts w:ascii="Courier New" w:hAnsi="Courier New" w:cs="Courier New"/>
+          <w:sz w:val="20"/>
+          <w:szCs w:val="20"/>
+        </w:rPr>
+        <w:t xml:space="preserve"> C </w:t>
+      </w:r>
+      <m:oMath>
+        <m:sSub>
+          <m:sSubPr>
+            <m:ctrlPr>
+              <w:rPr>
+                <w:rFonts w:ascii="Cambria Math" w:hAnsi="Cambria Math" w:cs="Courier New"/>
+                <w:sz w:val="20"/>
+                <w:szCs w:val="20"/>
+              </w:rPr>
+            </m:ctrlPr>
+          </m:sSubPr>
+          <m:e>
+            <m:r>
+              <m:rPr>
+                <m:sty m:val="p"/>
+              </m:rPr>
+              <w:rPr>
+                <w:rFonts w:ascii="Cambria Math" w:hAnsi="Cambria Math" w:cs="Courier New"/>
+                <w:sz w:val="20"/>
+                <w:szCs w:val="20"/>
+              </w:rPr>
+              <m:t>γ</m:t>
+            </m:r>
+          </m:e>
+          <m:sub>
+            <m:r>
+              <w:rPr>
+                <w:rFonts w:ascii="Cambria Math" w:hAnsi="Cambria Math" w:cs="Courier New"/>
+                <w:sz w:val="20"/>
+                <w:szCs w:val="20"/>
+              </w:rPr>
+              <m:t>0</m:t>
+            </m:r>
+          </m:sub>
+        </m:sSub>
+      </m:oMath>
+    </w:p>
+    <w:p>
+      <w:pPr>
+        <w:rPr>
+          <w:rFonts w:ascii="Courier New" w:hAnsi="Courier New" w:cs="Courier New"/>
+        </w:rPr>
+      </w:pPr>
+    </w:p>
+    <w:p>
+      <w:pPr>
+        <w:rPr>
+          <w:rFonts w:ascii="Courier New" w:eastAsiaTheme="minorEastAsia" w:hAnsi="Courier New" w:cs="Courier New"/>
+          <w:sz w:val="20"/>
+          <w:szCs w:val="20"/>
+        </w:rPr>
+      </w:pPr>
+      <m:oMathPara>
+        <m:oMath>
+          <m:sSub>
+            <m:sSubPr>
+              <m:ctrlPr>
+                <w:rPr>
+                  <w:rFonts w:ascii="Cambria Math" w:hAnsi="Cambria Math" w:cs="Courier New"/>
+                  <w:i/>
+                  <w:sz w:val="20"/>
+                  <w:szCs w:val="20"/>
+                </w:rPr>
+              </m:ctrlPr>
+            </m:sSubPr>
+            <m:e>
+              <m:r>
+                <w:rPr>
+                  <w:rFonts w:ascii="Cambria Math" w:hAnsi="Cambria Math" w:cs="Courier New"/>
+                  <w:sz w:val="20"/>
+                  <w:szCs w:val="20"/>
+                </w:rPr>
+                <m:t>e</m:t>
+              </m:r>
+            </m:e>
+            <m:sub>
+              <m:r>
+                <w:rPr>
+                  <w:rFonts w:ascii="Cambria Math" w:hAnsi="Cambria Math" w:cs="Courier New"/>
+                  <w:sz w:val="20"/>
+                  <w:szCs w:val="20"/>
+                </w:rPr>
+                <m:t>i,j</m:t>
+              </m:r>
+            </m:sub>
+          </m:sSub>
+          <m:r>
+            <w:rPr>
+              <w:rFonts w:ascii="Cambria Math" w:hAnsi="Cambria Math" w:cs="Courier New"/>
+              <w:sz w:val="20"/>
+              <w:szCs w:val="20"/>
+            </w:rPr>
+            <m:t>=-</m:t>
+          </m:r>
+          <m:sSub>
+            <m:sSubPr>
+              <m:ctrlPr>
+                <w:rPr>
+                  <w:rFonts w:ascii="Cambria Math" w:hAnsi="Cambria Math" w:cs="Courier New"/>
+                  <w:i/>
+                  <w:sz w:val="20"/>
+                  <w:szCs w:val="20"/>
+                </w:rPr>
+              </m:ctrlPr>
+            </m:sSubPr>
+            <m:e>
+              <m:r>
+                <w:rPr>
+                  <w:rFonts w:ascii="Cambria Math" w:hAnsi="Cambria Math" w:cs="Courier New"/>
+                  <w:sz w:val="20"/>
+                  <w:szCs w:val="20"/>
+                </w:rPr>
+                <m:t>A</m:t>
+              </m:r>
+            </m:e>
+            <m:sub>
+              <m:r>
+                <w:rPr>
+                  <w:rFonts w:ascii="Cambria Math" w:hAnsi="Cambria Math" w:cs="Courier New"/>
+                  <w:sz w:val="20"/>
+                  <w:szCs w:val="20"/>
+                </w:rPr>
+                <m:t>i,j</m:t>
+              </m:r>
+            </m:sub>
+          </m:sSub>
+          <m:r>
+            <w:rPr>
+              <w:rFonts w:ascii="Cambria Math" w:hAnsi="Cambria Math" w:cs="Courier New"/>
+              <w:sz w:val="20"/>
+              <w:szCs w:val="20"/>
+            </w:rPr>
+            <m:t>-</m:t>
+          </m:r>
+          <m:sSub>
+            <m:sSubPr>
+              <m:ctrlPr>
+                <w:rPr>
+                  <w:rFonts w:ascii="Cambria Math" w:hAnsi="Cambria Math" w:cs="Courier New"/>
+                  <w:i/>
+                  <w:sz w:val="20"/>
+                  <w:szCs w:val="20"/>
+                </w:rPr>
+              </m:ctrlPr>
+            </m:sSubPr>
+            <m:e>
+              <m:r>
+                <w:rPr>
+                  <w:rFonts w:ascii="Cambria Math" w:hAnsi="Cambria Math" w:cs="Courier New"/>
+                  <w:sz w:val="20"/>
+                  <w:szCs w:val="20"/>
+                </w:rPr>
+                <m:t>B</m:t>
+              </m:r>
+            </m:e>
+            <m:sub>
+              <m:r>
+                <w:rPr>
+                  <w:rFonts w:ascii="Cambria Math" w:hAnsi="Cambria Math" w:cs="Courier New"/>
+                  <w:sz w:val="20"/>
+                  <w:szCs w:val="20"/>
+                </w:rPr>
+                <m:t>i,j</m:t>
+              </m:r>
+            </m:sub>
+          </m:sSub>
+          <m:func>
+            <m:funcPr>
+              <m:ctrlPr>
+                <w:rPr>
+                  <w:rFonts w:ascii="Cambria Math" w:hAnsi="Cambria Math" w:cs="Courier New"/>
+                  <w:i/>
+                  <w:sz w:val="20"/>
+                  <w:szCs w:val="20"/>
+                </w:rPr>
+              </m:ctrlPr>
+            </m:funcPr>
+            <m:fName>
+              <m:r>
+                <m:rPr>
+                  <m:sty m:val="p"/>
+                </m:rPr>
+                <w:rPr>
+                  <w:rFonts w:ascii="Cambria Math" w:hAnsi="Cambria Math" w:cs="Courier New"/>
+                  <w:sz w:val="20"/>
+                  <w:szCs w:val="20"/>
+                </w:rPr>
+                <m:t>cos</m:t>
+              </m:r>
+            </m:fName>
+            <m:e>
+              <m:r>
+                <w:rPr>
+                  <w:rFonts w:ascii="Cambria Math" w:hAnsi="Cambria Math" w:cs="Courier New"/>
+                  <w:sz w:val="20"/>
+                  <w:szCs w:val="20"/>
+                </w:rPr>
+                <m:t>[</m:t>
+              </m:r>
+              <m:r>
+                <w:rPr>
+                  <w:rFonts w:ascii="Cambria Math" w:hAnsi="Cambria Math" w:cs="Courier New"/>
+                  <w:sz w:val="20"/>
+                  <w:szCs w:val="20"/>
+                </w:rPr>
+                <m:t>n</m:t>
+              </m:r>
+              <m:d>
+                <m:dPr>
+                  <m:endChr m:val="]"/>
+                  <m:ctrlPr>
+                    <w:rPr>
+                      <w:rFonts w:ascii="Cambria Math" w:hAnsi="Cambria Math" w:cs="Courier New"/>
+                      <w:i/>
+                      <w:sz w:val="20"/>
+                      <w:szCs w:val="20"/>
+                    </w:rPr>
+                  </m:ctrlPr>
+                </m:dPr>
+                <m:e>
+                  <m:r>
+                    <m:rPr>
+                      <m:sty m:val="p"/>
+                    </m:rPr>
+                    <w:rPr>
+                      <w:rFonts w:ascii="Cambria Math" w:hAnsi="Cambria Math" w:cs="Courier New"/>
+                      <w:sz w:val="20"/>
+                      <w:szCs w:val="20"/>
+                    </w:rPr>
+                    <m:t>Θ-</m:t>
+                  </m:r>
+                  <m:sSub>
+                    <m:sSubPr>
+                      <m:ctrlPr>
+                        <w:rPr>
+                          <w:rFonts w:ascii="Cambria Math" w:hAnsi="Cambria Math" w:cs="Courier New"/>
+                          <w:sz w:val="20"/>
+                          <w:szCs w:val="20"/>
+                        </w:rPr>
+                      </m:ctrlPr>
+                    </m:sSubPr>
+                    <m:e>
+                      <m:r>
+                        <m:rPr>
+                          <m:sty m:val="p"/>
+                        </m:rPr>
+                        <w:rPr>
+                          <w:rFonts w:ascii="Cambria Math" w:hAnsi="Cambria Math" w:cs="Courier New"/>
+                          <w:sz w:val="20"/>
+                          <w:szCs w:val="20"/>
+                        </w:rPr>
+                        <m:t>Θ</m:t>
+                      </m:r>
+                    </m:e>
+                    <m:sub>
+                      <m:r>
+                        <w:rPr>
+                          <w:rFonts w:ascii="Cambria Math" w:hAnsi="Cambria Math" w:cs="Courier New"/>
+                          <w:sz w:val="20"/>
+                          <w:szCs w:val="20"/>
+                        </w:rPr>
+                        <m:t>0</m:t>
+                      </m:r>
+                    </m:sub>
+                  </m:sSub>
+                  <m:r>
+                    <w:rPr>
+                      <w:rFonts w:ascii="Cambria Math" w:hAnsi="Cambria Math" w:cs="Courier New"/>
+                      <w:sz w:val="20"/>
+                      <w:szCs w:val="20"/>
+                    </w:rPr>
+                    <m:t>)</m:t>
+                  </m:r>
+                </m:e>
+              </m:d>
+            </m:e>
+          </m:func>
+          <m:r>
+            <w:rPr>
+              <w:rFonts w:ascii="Cambria Math" w:hAnsi="Cambria Math" w:cs="Courier New"/>
+              <w:sz w:val="20"/>
+              <w:szCs w:val="20"/>
+            </w:rPr>
+            <m:t>-</m:t>
+          </m:r>
+          <m:sSub>
+            <m:sSubPr>
+              <m:ctrlPr>
+                <w:rPr>
+                  <w:rFonts w:ascii="Cambria Math" w:hAnsi="Cambria Math" w:cs="Courier New"/>
+                  <w:i/>
+                  <w:sz w:val="20"/>
+                  <w:szCs w:val="20"/>
+                </w:rPr>
+              </m:ctrlPr>
+            </m:sSubPr>
+            <m:e>
+              <m:r>
+                <w:rPr>
+                  <w:rFonts w:ascii="Cambria Math" w:hAnsi="Cambria Math" w:cs="Courier New"/>
+                  <w:sz w:val="20"/>
+                  <w:szCs w:val="20"/>
+                </w:rPr>
+                <m:t>C</m:t>
+              </m:r>
+            </m:e>
+            <m:sub>
+              <m:r>
+                <w:rPr>
+                  <w:rFonts w:ascii="Cambria Math" w:hAnsi="Cambria Math" w:cs="Courier New"/>
+                  <w:sz w:val="20"/>
+                  <w:szCs w:val="20"/>
+                </w:rPr>
+                <m:t>i,j</m:t>
+              </m:r>
+            </m:sub>
+          </m:sSub>
+          <m:func>
+            <m:funcPr>
+              <m:ctrlPr>
+                <w:rPr>
+                  <w:rFonts w:ascii="Cambria Math" w:hAnsi="Cambria Math" w:cs="Courier New"/>
+                  <w:i/>
+                  <w:sz w:val="20"/>
+                  <w:szCs w:val="20"/>
+                </w:rPr>
+              </m:ctrlPr>
+            </m:funcPr>
+            <m:fName>
+              <m:r>
+                <m:rPr>
+                  <m:sty m:val="p"/>
+                </m:rPr>
+                <w:rPr>
+                  <w:rFonts w:ascii="Cambria Math" w:hAnsi="Cambria Math" w:cs="Courier New"/>
+                  <w:sz w:val="20"/>
+                  <w:szCs w:val="20"/>
+                </w:rPr>
+                <m:t>cos</m:t>
+              </m:r>
+            </m:fName>
+            <m:e>
+              <m:d>
+                <m:dPr>
+                  <m:begChr m:val="["/>
+                  <m:endChr m:val="]"/>
+                  <m:ctrlPr>
+                    <w:rPr>
+                      <w:rFonts w:ascii="Cambria Math" w:hAnsi="Cambria Math" w:cs="Courier New"/>
+                      <w:i/>
+                      <w:sz w:val="20"/>
+                      <w:szCs w:val="20"/>
+                    </w:rPr>
+                  </m:ctrlPr>
+                </m:dPr>
+                <m:e>
+                  <m:r>
+                    <m:rPr>
+                      <m:sty m:val="p"/>
+                    </m:rPr>
+                    <w:rPr>
+                      <w:rFonts w:ascii="Cambria Math" w:hAnsi="Cambria Math" w:cs="Courier New"/>
+                      <w:sz w:val="20"/>
+                      <w:szCs w:val="20"/>
+                    </w:rPr>
+                    <m:t>γ-</m:t>
+                  </m:r>
+                  <m:sSub>
+                    <m:sSubPr>
+                      <m:ctrlPr>
+                        <w:rPr>
+                          <w:rFonts w:ascii="Cambria Math" w:hAnsi="Cambria Math" w:cs="Courier New"/>
+                          <w:sz w:val="20"/>
+                          <w:szCs w:val="20"/>
+                        </w:rPr>
+                      </m:ctrlPr>
+                    </m:sSubPr>
+                    <m:e>
+                      <m:r>
+                        <m:rPr>
+                          <m:sty m:val="p"/>
+                        </m:rPr>
+                        <w:rPr>
+                          <w:rFonts w:ascii="Cambria Math" w:hAnsi="Cambria Math" w:cs="Courier New"/>
+                          <w:sz w:val="20"/>
+                          <w:szCs w:val="20"/>
+                        </w:rPr>
+                        <m:t>γ</m:t>
+                      </m:r>
+                    </m:e>
+                    <m:sub>
+                      <m:r>
+                        <w:rPr>
+                          <w:rFonts w:ascii="Cambria Math" w:hAnsi="Cambria Math" w:cs="Courier New"/>
+                          <w:sz w:val="20"/>
+                          <w:szCs w:val="20"/>
+                        </w:rPr>
+                        <m:t>0</m:t>
+                      </m:r>
+                    </m:sub>
+                  </m:sSub>
+                </m:e>
+              </m:d>
+            </m:e>
+          </m:func>
+        </m:oMath>
+      </m:oMathPara>
+    </w:p>
+    <w:p>
+      <w:pPr>
+        <w:rPr>
+          <w:rFonts w:ascii="Courier New" w:eastAsiaTheme="minorEastAsia" w:hAnsi="Courier New" w:cs="Courier New"/>
+          <w:sz w:val="20"/>
+          <w:szCs w:val="20"/>
+        </w:rPr>
+      </w:pPr>
+    </w:p>
+    <w:p>
+      <w:pPr>
+        <w:rPr>
           <w:rFonts w:ascii="Courier New" w:hAnsi="Courier New" w:cs="Courier New"/>
         </w:rPr>
       </w:pPr>
@@ -7632,6 +8671,7 @@
           <w:sz w:val="20"/>
           <w:szCs w:val="20"/>
         </w:rPr>
+        <w:lastRenderedPageBreak/>
         <w:t>Selection_Type</w:t>
       </w:r>
       <w:proofErr w:type="spellEnd"/>
@@ -9817,7 +10857,6 @@
           <w:sz w:val="20"/>
           <w:szCs w:val="20"/>
         </w:rPr>
-        <w:lastRenderedPageBreak/>
         <w:t xml:space="preserve"> </w:t>
       </w:r>
       <w:r>
@@ -11312,254 +12351,254 @@
           <w:szCs w:val="16"/>
           <w:shd w:val="clear" w:color="auto" w:fill="FFFFFF"/>
         </w:rPr>
+        <w:t xml:space="preserve">1     27.0284995400     23.2012757654     21.6715285158     </w:t>
+      </w:r>
+      <w:r>
+        <w:rPr>
+          <w:rFonts w:ascii="Courier New" w:hAnsi="Courier New" w:cs="Courier New"/>
+          <w:color w:val="333333"/>
+          <w:sz w:val="16"/>
+          <w:szCs w:val="16"/>
+        </w:rPr>
+        <w:br/>
+      </w:r>
+      <w:r>
+        <w:rPr>
+          <w:rFonts w:ascii="Courier New" w:hAnsi="Courier New" w:cs="Courier New"/>
+          <w:color w:val="333333"/>
+          <w:sz w:val="16"/>
+          <w:szCs w:val="16"/>
+          <w:shd w:val="clear" w:color="auto" w:fill="FFFFFF"/>
+        </w:rPr>
+        <w:t>2     26.9921761232     25.5136587223     28.0195776981</w:t>
+      </w:r>
+      <w:r>
+        <w:rPr>
+          <w:rFonts w:ascii="Courier New" w:hAnsi="Courier New" w:cs="Courier New"/>
+          <w:color w:val="333333"/>
+          <w:sz w:val="16"/>
+          <w:szCs w:val="16"/>
+        </w:rPr>
+        <w:br/>
+      </w:r>
+      <w:r>
+        <w:rPr>
+          <w:rFonts w:ascii="Courier New" w:hAnsi="Courier New" w:cs="Courier New"/>
+          <w:color w:val="333333"/>
+          <w:sz w:val="16"/>
+          <w:szCs w:val="16"/>
+          <w:shd w:val="clear" w:color="auto" w:fill="FFFFFF"/>
+        </w:rPr>
+        <w:t xml:space="preserve">3     23.3273229896     26.2315165676     28.0075875808     </w:t>
+      </w:r>
+      <w:r>
+        <w:rPr>
+          <w:rFonts w:ascii="Courier New" w:hAnsi="Courier New" w:cs="Courier New"/>
+          <w:color w:val="333333"/>
+          <w:sz w:val="16"/>
+          <w:szCs w:val="16"/>
+        </w:rPr>
+        <w:br/>
+      </w:r>
+      <w:r>
+        <w:rPr>
+          <w:rFonts w:ascii="Courier New" w:hAnsi="Courier New" w:cs="Courier New"/>
+          <w:color w:val="333333"/>
+          <w:sz w:val="16"/>
+          <w:szCs w:val="16"/>
+          <w:shd w:val="clear" w:color="auto" w:fill="FFFFFF"/>
+        </w:rPr>
+        <w:t>4     26.2722773116     26.3271061222     28.1420707299</w:t>
+      </w:r>
+      <w:r>
+        <w:rPr>
+          <w:rFonts w:ascii="Courier New" w:hAnsi="Courier New" w:cs="Courier New"/>
+          <w:color w:val="333333"/>
+          <w:sz w:val="16"/>
+          <w:szCs w:val="16"/>
+        </w:rPr>
+        <w:br/>
+      </w:r>
+      <w:r>
+        <w:rPr>
+          <w:rFonts w:ascii="Courier New" w:hAnsi="Courier New" w:cs="Courier New"/>
+          <w:color w:val="333333"/>
+          <w:sz w:val="16"/>
+          <w:szCs w:val="16"/>
+          <w:shd w:val="clear" w:color="auto" w:fill="FFFFFF"/>
+        </w:rPr>
+        <w:t xml:space="preserve">5     22.0396876425     23.6080597437     26.8858740866     </w:t>
+      </w:r>
+      <w:r>
+        <w:rPr>
+          <w:rFonts w:ascii="Courier New" w:hAnsi="Courier New" w:cs="Courier New"/>
+          <w:color w:val="333333"/>
+          <w:sz w:val="16"/>
+          <w:szCs w:val="16"/>
+        </w:rPr>
+        <w:br/>
+      </w:r>
+      <w:r>
+        <w:rPr>
+          <w:rFonts w:ascii="Courier New" w:hAnsi="Courier New" w:cs="Courier New"/>
+          <w:color w:val="333333"/>
+          <w:sz w:val="16"/>
+          <w:szCs w:val="16"/>
+          <w:shd w:val="clear" w:color="auto" w:fill="FFFFFF"/>
+        </w:rPr>
+        <w:t>.</w:t>
+      </w:r>
+      <w:r>
+        <w:rPr>
+          <w:rFonts w:ascii="Courier New" w:hAnsi="Courier New" w:cs="Courier New"/>
+          <w:color w:val="333333"/>
+          <w:sz w:val="16"/>
+          <w:szCs w:val="16"/>
+        </w:rPr>
+        <w:br/>
+      </w:r>
+      <w:r>
+        <w:rPr>
+          <w:rFonts w:ascii="Courier New" w:hAnsi="Courier New" w:cs="Courier New"/>
+          <w:color w:val="333333"/>
+          <w:sz w:val="16"/>
+          <w:szCs w:val="16"/>
+          <w:shd w:val="clear" w:color="auto" w:fill="FFFFFF"/>
+        </w:rPr>
+        <w:t>.</w:t>
+      </w:r>
+      <w:r>
+        <w:rPr>
+          <w:rFonts w:ascii="Courier New" w:hAnsi="Courier New" w:cs="Courier New"/>
+          <w:color w:val="333333"/>
+          <w:sz w:val="16"/>
+          <w:szCs w:val="16"/>
+        </w:rPr>
+        <w:br/>
+      </w:r>
+      <w:r>
+        <w:rPr>
+          <w:rFonts w:ascii="Courier New" w:hAnsi="Courier New" w:cs="Courier New"/>
+          <w:color w:val="333333"/>
+          <w:sz w:val="16"/>
+          <w:szCs w:val="16"/>
+          <w:shd w:val="clear" w:color="auto" w:fill="FFFFFF"/>
+        </w:rPr>
+        <w:t>.</w:t>
+      </w:r>
+      <w:r>
+        <w:rPr>
+          <w:rFonts w:ascii="Courier New" w:hAnsi="Courier New" w:cs="Courier New"/>
+          <w:color w:val="333333"/>
+          <w:sz w:val="16"/>
+          <w:szCs w:val="16"/>
+        </w:rPr>
+        <w:br/>
+      </w:r>
+      <w:r>
+        <w:rPr>
+          <w:rFonts w:ascii="Courier New" w:hAnsi="Courier New" w:cs="Courier New"/>
+          <w:color w:val="333333"/>
+          <w:sz w:val="16"/>
+          <w:szCs w:val="16"/>
+          <w:shd w:val="clear" w:color="auto" w:fill="FFFFFF"/>
+        </w:rPr>
+        <w:t>125   21.5556280860     25.5595098219     26.5363425272</w:t>
+      </w:r>
+      <w:r>
+        <w:rPr>
+          <w:rFonts w:ascii="Courier New" w:hAnsi="Courier New" w:cs="Courier New"/>
+          <w:color w:val="333333"/>
+          <w:sz w:val="16"/>
+          <w:szCs w:val="16"/>
+        </w:rPr>
+        <w:br/>
+      </w:r>
+      <w:r>
+        <w:rPr>
+          <w:rFonts w:ascii="Courier New" w:hAnsi="Courier New" w:cs="Courier New"/>
+          <w:color w:val="333333"/>
+          <w:sz w:val="16"/>
+          <w:szCs w:val="16"/>
+          <w:shd w:val="clear" w:color="auto" w:fill="FFFFFF"/>
+        </w:rPr>
+        <w:t xml:space="preserve">126   23.2182025326     26.8060871266     21.5195141902     </w:t>
+      </w:r>
+      <w:r>
+        <w:rPr>
+          <w:rFonts w:ascii="Courier New" w:hAnsi="Courier New" w:cs="Courier New"/>
+          <w:color w:val="333333"/>
+          <w:sz w:val="16"/>
+          <w:szCs w:val="16"/>
+        </w:rPr>
+        <w:br/>
+      </w:r>
+      <w:r>
+        <w:rPr>
+          <w:rFonts w:ascii="Courier New" w:hAnsi="Courier New" w:cs="Courier New"/>
+          <w:color w:val="333333"/>
+          <w:sz w:val="16"/>
+          <w:szCs w:val="16"/>
+          <w:shd w:val="clear" w:color="auto" w:fill="FFFFFF"/>
+        </w:rPr>
+        <w:t xml:space="preserve">127   25.3199303865     24.3519379911     20.6752314764     </w:t>
+      </w:r>
+      <w:r>
+        <w:rPr>
+          <w:rFonts w:ascii="Courier New" w:hAnsi="Courier New" w:cs="Courier New"/>
+          <w:color w:val="333333"/>
+          <w:sz w:val="16"/>
+          <w:szCs w:val="16"/>
+        </w:rPr>
+        <w:br/>
+      </w:r>
+      <w:r>
+        <w:rPr>
+          <w:rFonts w:ascii="Courier New" w:hAnsi="Courier New" w:cs="Courier New"/>
+          <w:color w:val="333333"/>
+          <w:sz w:val="16"/>
+          <w:szCs w:val="16"/>
+          <w:shd w:val="clear" w:color="auto" w:fill="FFFFFF"/>
+        </w:rPr>
+        <w:t>128   28.0093200458     22.6356946990     23.4685318698</w:t>
+      </w:r>
+      <w:r>
+        <w:rPr>
+          <w:rFonts w:ascii="Courier New" w:hAnsi="Courier New" w:cs="Courier New"/>
+          <w:color w:val="333333"/>
+          <w:sz w:val="16"/>
+          <w:szCs w:val="16"/>
+        </w:rPr>
+        <w:br/>
+      </w:r>
+      <w:r>
+        <w:rPr>
+          <w:rFonts w:ascii="Courier New" w:hAnsi="Courier New" w:cs="Courier New"/>
+          <w:color w:val="333333"/>
+          <w:sz w:val="16"/>
+          <w:szCs w:val="16"/>
+          <w:shd w:val="clear" w:color="auto" w:fill="FFFFFF"/>
+        </w:rPr>
+        <w:t>129   21.4000741257     26.5841316766     25.2761757772</w:t>
+      </w:r>
+      <w:r>
+        <w:rPr>
+          <w:rFonts w:ascii="Courier New" w:hAnsi="Courier New" w:cs="Courier New"/>
+          <w:color w:val="333333"/>
+          <w:sz w:val="16"/>
+          <w:szCs w:val="16"/>
+        </w:rPr>
+        <w:br/>
+      </w:r>
+      <w:r>
+        <w:rPr>
+          <w:rFonts w:ascii="Courier New" w:hAnsi="Courier New" w:cs="Courier New"/>
+          <w:color w:val="333333"/>
+          <w:sz w:val="16"/>
+          <w:szCs w:val="16"/>
+          <w:shd w:val="clear" w:color="auto" w:fill="FFFFFF"/>
+        </w:rPr>
         <w:lastRenderedPageBreak/>
-        <w:t xml:space="preserve">1     27.0284995400     23.2012757654     21.6715285158     </w:t>
-      </w:r>
-      <w:r>
-        <w:rPr>
-          <w:rFonts w:ascii="Courier New" w:hAnsi="Courier New" w:cs="Courier New"/>
-          <w:color w:val="333333"/>
-          <w:sz w:val="16"/>
-          <w:szCs w:val="16"/>
-        </w:rPr>
-        <w:br/>
-      </w:r>
-      <w:r>
-        <w:rPr>
-          <w:rFonts w:ascii="Courier New" w:hAnsi="Courier New" w:cs="Courier New"/>
-          <w:color w:val="333333"/>
-          <w:sz w:val="16"/>
-          <w:szCs w:val="16"/>
-          <w:shd w:val="clear" w:color="auto" w:fill="FFFFFF"/>
-        </w:rPr>
-        <w:t>2     26.9921761232     25.5136587223     28.0195776981</w:t>
-      </w:r>
-      <w:r>
-        <w:rPr>
-          <w:rFonts w:ascii="Courier New" w:hAnsi="Courier New" w:cs="Courier New"/>
-          <w:color w:val="333333"/>
-          <w:sz w:val="16"/>
-          <w:szCs w:val="16"/>
-        </w:rPr>
-        <w:br/>
-      </w:r>
-      <w:r>
-        <w:rPr>
-          <w:rFonts w:ascii="Courier New" w:hAnsi="Courier New" w:cs="Courier New"/>
-          <w:color w:val="333333"/>
-          <w:sz w:val="16"/>
-          <w:szCs w:val="16"/>
-          <w:shd w:val="clear" w:color="auto" w:fill="FFFFFF"/>
-        </w:rPr>
-        <w:t xml:space="preserve">3     23.3273229896     26.2315165676     28.0075875808     </w:t>
-      </w:r>
-      <w:r>
-        <w:rPr>
-          <w:rFonts w:ascii="Courier New" w:hAnsi="Courier New" w:cs="Courier New"/>
-          <w:color w:val="333333"/>
-          <w:sz w:val="16"/>
-          <w:szCs w:val="16"/>
-        </w:rPr>
-        <w:br/>
-      </w:r>
-      <w:r>
-        <w:rPr>
-          <w:rFonts w:ascii="Courier New" w:hAnsi="Courier New" w:cs="Courier New"/>
-          <w:color w:val="333333"/>
-          <w:sz w:val="16"/>
-          <w:szCs w:val="16"/>
-          <w:shd w:val="clear" w:color="auto" w:fill="FFFFFF"/>
-        </w:rPr>
-        <w:t>4     26.2722773116     26.3271061222     28.1420707299</w:t>
-      </w:r>
-      <w:r>
-        <w:rPr>
-          <w:rFonts w:ascii="Courier New" w:hAnsi="Courier New" w:cs="Courier New"/>
-          <w:color w:val="333333"/>
-          <w:sz w:val="16"/>
-          <w:szCs w:val="16"/>
-        </w:rPr>
-        <w:br/>
-      </w:r>
-      <w:r>
-        <w:rPr>
-          <w:rFonts w:ascii="Courier New" w:hAnsi="Courier New" w:cs="Courier New"/>
-          <w:color w:val="333333"/>
-          <w:sz w:val="16"/>
-          <w:szCs w:val="16"/>
-          <w:shd w:val="clear" w:color="auto" w:fill="FFFFFF"/>
-        </w:rPr>
-        <w:t xml:space="preserve">5     22.0396876425     23.6080597437     26.8858740866     </w:t>
-      </w:r>
-      <w:r>
-        <w:rPr>
-          <w:rFonts w:ascii="Courier New" w:hAnsi="Courier New" w:cs="Courier New"/>
-          <w:color w:val="333333"/>
-          <w:sz w:val="16"/>
-          <w:szCs w:val="16"/>
-        </w:rPr>
-        <w:br/>
-      </w:r>
-      <w:r>
-        <w:rPr>
-          <w:rFonts w:ascii="Courier New" w:hAnsi="Courier New" w:cs="Courier New"/>
-          <w:color w:val="333333"/>
-          <w:sz w:val="16"/>
-          <w:szCs w:val="16"/>
-          <w:shd w:val="clear" w:color="auto" w:fill="FFFFFF"/>
-        </w:rPr>
-        <w:t>.</w:t>
-      </w:r>
-      <w:r>
-        <w:rPr>
-          <w:rFonts w:ascii="Courier New" w:hAnsi="Courier New" w:cs="Courier New"/>
-          <w:color w:val="333333"/>
-          <w:sz w:val="16"/>
-          <w:szCs w:val="16"/>
-        </w:rPr>
-        <w:br/>
-      </w:r>
-      <w:r>
-        <w:rPr>
-          <w:rFonts w:ascii="Courier New" w:hAnsi="Courier New" w:cs="Courier New"/>
-          <w:color w:val="333333"/>
-          <w:sz w:val="16"/>
-          <w:szCs w:val="16"/>
-          <w:shd w:val="clear" w:color="auto" w:fill="FFFFFF"/>
-        </w:rPr>
-        <w:t>.</w:t>
-      </w:r>
-      <w:r>
-        <w:rPr>
-          <w:rFonts w:ascii="Courier New" w:hAnsi="Courier New" w:cs="Courier New"/>
-          <w:color w:val="333333"/>
-          <w:sz w:val="16"/>
-          <w:szCs w:val="16"/>
-        </w:rPr>
-        <w:br/>
-      </w:r>
-      <w:r>
-        <w:rPr>
-          <w:rFonts w:ascii="Courier New" w:hAnsi="Courier New" w:cs="Courier New"/>
-          <w:color w:val="333333"/>
-          <w:sz w:val="16"/>
-          <w:szCs w:val="16"/>
-          <w:shd w:val="clear" w:color="auto" w:fill="FFFFFF"/>
-        </w:rPr>
-        <w:t>.</w:t>
-      </w:r>
-      <w:r>
-        <w:rPr>
-          <w:rFonts w:ascii="Courier New" w:hAnsi="Courier New" w:cs="Courier New"/>
-          <w:color w:val="333333"/>
-          <w:sz w:val="16"/>
-          <w:szCs w:val="16"/>
-        </w:rPr>
-        <w:br/>
-      </w:r>
-      <w:r>
-        <w:rPr>
-          <w:rFonts w:ascii="Courier New" w:hAnsi="Courier New" w:cs="Courier New"/>
-          <w:color w:val="333333"/>
-          <w:sz w:val="16"/>
-          <w:szCs w:val="16"/>
-          <w:shd w:val="clear" w:color="auto" w:fill="FFFFFF"/>
-        </w:rPr>
-        <w:t>125   21.5556280860     25.5595098219     26.5363425272</w:t>
-      </w:r>
-      <w:r>
-        <w:rPr>
-          <w:rFonts w:ascii="Courier New" w:hAnsi="Courier New" w:cs="Courier New"/>
-          <w:color w:val="333333"/>
-          <w:sz w:val="16"/>
-          <w:szCs w:val="16"/>
-        </w:rPr>
-        <w:br/>
-      </w:r>
-      <w:r>
-        <w:rPr>
-          <w:rFonts w:ascii="Courier New" w:hAnsi="Courier New" w:cs="Courier New"/>
-          <w:color w:val="333333"/>
-          <w:sz w:val="16"/>
-          <w:szCs w:val="16"/>
-          <w:shd w:val="clear" w:color="auto" w:fill="FFFFFF"/>
-        </w:rPr>
-        <w:t xml:space="preserve">126   23.2182025326     26.8060871266     21.5195141902     </w:t>
-      </w:r>
-      <w:r>
-        <w:rPr>
-          <w:rFonts w:ascii="Courier New" w:hAnsi="Courier New" w:cs="Courier New"/>
-          <w:color w:val="333333"/>
-          <w:sz w:val="16"/>
-          <w:szCs w:val="16"/>
-        </w:rPr>
-        <w:br/>
-      </w:r>
-      <w:r>
-        <w:rPr>
-          <w:rFonts w:ascii="Courier New" w:hAnsi="Courier New" w:cs="Courier New"/>
-          <w:color w:val="333333"/>
-          <w:sz w:val="16"/>
-          <w:szCs w:val="16"/>
-          <w:shd w:val="clear" w:color="auto" w:fill="FFFFFF"/>
-        </w:rPr>
-        <w:t xml:space="preserve">127   25.3199303865     24.3519379911     20.6752314764     </w:t>
-      </w:r>
-      <w:r>
-        <w:rPr>
-          <w:rFonts w:ascii="Courier New" w:hAnsi="Courier New" w:cs="Courier New"/>
-          <w:color w:val="333333"/>
-          <w:sz w:val="16"/>
-          <w:szCs w:val="16"/>
-        </w:rPr>
-        <w:br/>
-      </w:r>
-      <w:r>
-        <w:rPr>
-          <w:rFonts w:ascii="Courier New" w:hAnsi="Courier New" w:cs="Courier New"/>
-          <w:color w:val="333333"/>
-          <w:sz w:val="16"/>
-          <w:szCs w:val="16"/>
-          <w:shd w:val="clear" w:color="auto" w:fill="FFFFFF"/>
-        </w:rPr>
-        <w:t>128   28.0093200458     22.6356946990     23.4685318698</w:t>
-      </w:r>
-      <w:r>
-        <w:rPr>
-          <w:rFonts w:ascii="Courier New" w:hAnsi="Courier New" w:cs="Courier New"/>
-          <w:color w:val="333333"/>
-          <w:sz w:val="16"/>
-          <w:szCs w:val="16"/>
-        </w:rPr>
-        <w:br/>
-      </w:r>
-      <w:r>
-        <w:rPr>
-          <w:rFonts w:ascii="Courier New" w:hAnsi="Courier New" w:cs="Courier New"/>
-          <w:color w:val="333333"/>
-          <w:sz w:val="16"/>
-          <w:szCs w:val="16"/>
-          <w:shd w:val="clear" w:color="auto" w:fill="FFFFFF"/>
-        </w:rPr>
-        <w:t>129   21.4000741257     26.5841316766     25.2761757772</w:t>
-      </w:r>
-      <w:r>
-        <w:rPr>
-          <w:rFonts w:ascii="Courier New" w:hAnsi="Courier New" w:cs="Courier New"/>
-          <w:color w:val="333333"/>
-          <w:sz w:val="16"/>
-          <w:szCs w:val="16"/>
-        </w:rPr>
-        <w:br/>
-      </w:r>
-      <w:r>
-        <w:rPr>
-          <w:rFonts w:ascii="Courier New" w:hAnsi="Courier New" w:cs="Courier New"/>
-          <w:color w:val="333333"/>
-          <w:sz w:val="16"/>
-          <w:szCs w:val="16"/>
-          <w:shd w:val="clear" w:color="auto" w:fill="FFFFFF"/>
-        </w:rPr>
         <w:t>256</w:t>
       </w:r>
       <w:r>
@@ -13058,7 +14097,6 @@
           <w:sz w:val="20"/>
           <w:szCs w:val="20"/>
         </w:rPr>
-        <w:lastRenderedPageBreak/>
         <w:t xml:space="preserve">The number in front of the file gives </w:t>
       </w:r>
       <w:r>
@@ -13586,6 +14624,7 @@
           <w:sz w:val="20"/>
           <w:szCs w:val="20"/>
         </w:rPr>
+        <w:lastRenderedPageBreak/>
         <w:t>GeneralOutputFilename</w:t>
       </w:r>
       <w:proofErr w:type="spellEnd"/>
@@ -15130,7 +16169,6 @@
           <w:sz w:val="20"/>
           <w:szCs w:val="20"/>
         </w:rPr>
-        <w:lastRenderedPageBreak/>
         <w:drawing>
           <wp:inline distT="0" distB="0" distL="0" distR="0" wp14:anchorId="5715637C" wp14:editId="3F15B5F0">
             <wp:extent cx="5727700" cy="1305560"/>
@@ -15147,7 +16185,7 @@
                     <pic:cNvPicPr/>
                   </pic:nvPicPr>
                   <pic:blipFill>
-                    <a:blip r:embed="rId7">
+                    <a:blip r:embed="rId8">
                       <a:extLst>
                         <a:ext uri="{28A0092B-C50C-407E-A947-70E740481C1C}">
                           <a14:useLocalDpi xmlns:a14="http://schemas.microsoft.com/office/drawing/2010/main" val="0"/>
@@ -18271,6 +19309,7 @@
     </w:p>
     <w:p>
       <w:pPr>
+        <w:jc w:val="center"/>
         <w:rPr>
           <w:rFonts w:ascii="Arial" w:hAnsi="Arial" w:cs="Arial"/>
           <w:iCs/>
@@ -18302,7 +19341,7 @@
                     <pic:cNvPicPr/>
                   </pic:nvPicPr>
                   <pic:blipFill>
-                    <a:blip r:embed="rId8">
+                    <a:blip r:embed="rId9">
                       <a:extLst>
                         <a:ext uri="{28A0092B-C50C-407E-A947-70E740481C1C}">
                           <a14:useLocalDpi xmlns:a14="http://schemas.microsoft.com/office/drawing/2010/main" val="0"/>
@@ -18497,7 +19536,6 @@
           <w:sz w:val="20"/>
           <w:szCs w:val="20"/>
         </w:rPr>
-        <w:lastRenderedPageBreak/>
         <w:t>Inclusion-Inclusion-Int</w:t>
       </w:r>
     </w:p>
@@ -18624,6 +19662,7 @@
     </w:p>
     <w:p>
       <w:pPr>
+        <w:jc w:val="center"/>
         <w:rPr>
           <w:rFonts w:ascii="Arial" w:hAnsi="Arial" w:cs="Arial"/>
           <w:iCs/>
@@ -18639,6 +19678,7 @@
           <w:sz w:val="20"/>
           <w:szCs w:val="20"/>
         </w:rPr>
+        <w:lastRenderedPageBreak/>
         <w:drawing>
           <wp:inline distT="0" distB="0" distL="0" distR="0" wp14:anchorId="13D27AB7" wp14:editId="310B5792">
             <wp:extent cx="3755036" cy="1618162"/>
@@ -18655,7 +19695,7 @@
                     <pic:cNvPicPr/>
                   </pic:nvPicPr>
                   <pic:blipFill>
-                    <a:blip r:embed="rId9">
+                    <a:blip r:embed="rId10">
                       <a:extLst>
                         <a:ext uri="{28A0092B-C50C-407E-A947-70E740481C1C}">
                           <a14:useLocalDpi xmlns:a14="http://schemas.microsoft.com/office/drawing/2010/main" val="0"/>
@@ -19296,21 +20336,312 @@
       <w:pPr>
         <w:rPr>
           <w:rFonts w:ascii="Arial" w:hAnsi="Arial" w:cs="Arial"/>
-          <w:sz w:val="20"/>
-          <w:szCs w:val="20"/>
-        </w:rPr>
-      </w:pPr>
-    </w:p>
-    <w:p>
-      <w:pPr>
-        <w:rPr>
-          <w:rFonts w:ascii="Arial" w:hAnsi="Arial" w:cs="Arial"/>
+          <w:color w:val="FF0000"/>
+          <w:sz w:val="20"/>
+          <w:szCs w:val="20"/>
+        </w:rPr>
+      </w:pPr>
+    </w:p>
+    <w:p>
+      <w:pPr>
+        <w:pBdr>
+          <w:top w:val="single" w:sz="4" w:space="1" w:color="auto"/>
+          <w:bottom w:val="single" w:sz="4" w:space="1" w:color="auto"/>
+        </w:pBdr>
+        <w:rPr>
+          <w:rFonts w:ascii="Arial" w:hAnsi="Arial" w:cs="Arial"/>
+          <w:b/>
+        </w:rPr>
+      </w:pPr>
+      <w:r>
+        <w:rPr>
+          <w:rFonts w:ascii="Arial" w:hAnsi="Arial" w:cs="Arial"/>
+          <w:b/>
           <w:i/>
         </w:rPr>
-      </w:pPr>
+        <w:t>T</w:t>
+      </w:r>
+      <w:r>
+        <w:rPr>
+          <w:rFonts w:ascii="Arial" w:hAnsi="Arial" w:cs="Arial"/>
+          <w:b/>
+          <w:i/>
+        </w:rPr>
+        <w:t>6</w:t>
+      </w:r>
+      <w:r>
+        <w:rPr>
+          <w:rFonts w:ascii="Arial" w:hAnsi="Arial" w:cs="Arial"/>
+          <w:b/>
+          <w:i/>
+        </w:rPr>
+        <w:t xml:space="preserve">: </w:t>
+      </w:r>
+      <w:r>
+        <w:rPr>
+          <w:rFonts w:ascii="Arial" w:hAnsi="Arial" w:cs="Arial"/>
+          <w:b/>
+        </w:rPr>
+        <w:t>Confirmed membranes</w:t>
+      </w:r>
+    </w:p>
+    <w:p>
+      <w:pPr>
+        <w:rPr>
+          <w:rFonts w:ascii="Arial" w:hAnsi="Arial" w:cs="Arial"/>
+          <w:color w:val="000000" w:themeColor="text1"/>
+          <w:sz w:val="20"/>
+          <w:szCs w:val="20"/>
+        </w:rPr>
+      </w:pPr>
+      <w:r>
+        <w:rPr>
+          <w:rFonts w:ascii="Arial" w:hAnsi="Arial" w:cs="Arial"/>
+          <w:color w:val="000000" w:themeColor="text1"/>
+          <w:sz w:val="20"/>
+          <w:szCs w:val="20"/>
+        </w:rPr>
+        <w:t xml:space="preserve">How membranes </w:t>
+      </w:r>
+      <w:r>
+        <w:rPr>
+          <w:rFonts w:ascii="Arial" w:hAnsi="Arial" w:cs="Arial"/>
+          <w:color w:val="000000" w:themeColor="text1"/>
+          <w:sz w:val="20"/>
+          <w:szCs w:val="20"/>
+        </w:rPr>
+        <w:t>behave</w:t>
+      </w:r>
+      <w:r>
+        <w:rPr>
+          <w:rFonts w:ascii="Arial" w:hAnsi="Arial" w:cs="Arial"/>
+          <w:color w:val="000000" w:themeColor="text1"/>
+          <w:sz w:val="20"/>
+          <w:szCs w:val="20"/>
+        </w:rPr>
+        <w:t xml:space="preserve"> in a confined space. This can be studied using </w:t>
+      </w:r>
+      <w:proofErr w:type="spellStart"/>
+      <w:r>
+        <w:rPr>
+          <w:rFonts w:ascii="Arial" w:hAnsi="Arial" w:cs="Arial"/>
+          <w:color w:val="000000" w:themeColor="text1"/>
+          <w:sz w:val="20"/>
+          <w:szCs w:val="20"/>
+        </w:rPr>
+        <w:t>FreeDTS</w:t>
+      </w:r>
+      <w:proofErr w:type="spellEnd"/>
+      <w:r>
+        <w:rPr>
+          <w:rFonts w:ascii="Arial" w:hAnsi="Arial" w:cs="Arial"/>
+          <w:color w:val="000000" w:themeColor="text1"/>
+          <w:sz w:val="20"/>
+          <w:szCs w:val="20"/>
+        </w:rPr>
+        <w:t xml:space="preserve">. In this tutorial we will look how two </w:t>
+      </w:r>
+      <w:r>
+        <w:rPr>
+          <w:rFonts w:ascii="Arial" w:hAnsi="Arial" w:cs="Arial"/>
+          <w:color w:val="000000" w:themeColor="text1"/>
+          <w:sz w:val="20"/>
+          <w:szCs w:val="20"/>
+        </w:rPr>
+        <w:t xml:space="preserve">sandwiching hard walls. For this, we need add below command to the </w:t>
+      </w:r>
+      <w:proofErr w:type="spellStart"/>
+      <w:r>
+        <w:rPr>
+          <w:rFonts w:ascii="Arial" w:hAnsi="Arial" w:cs="Arial"/>
+          <w:color w:val="000000" w:themeColor="text1"/>
+          <w:sz w:val="20"/>
+          <w:szCs w:val="20"/>
+        </w:rPr>
+        <w:t>inpot</w:t>
+      </w:r>
+      <w:proofErr w:type="spellEnd"/>
+      <w:r>
+        <w:rPr>
+          <w:rFonts w:ascii="Arial" w:hAnsi="Arial" w:cs="Arial"/>
+          <w:color w:val="000000" w:themeColor="text1"/>
+          <w:sz w:val="20"/>
+          <w:szCs w:val="20"/>
+        </w:rPr>
+        <w:t xml:space="preserve"> file</w:t>
+      </w:r>
+    </w:p>
+    <w:p>
+      <w:pPr>
+        <w:rPr>
+          <w:rFonts w:ascii="Arial" w:hAnsi="Arial" w:cs="Arial"/>
+          <w:sz w:val="20"/>
+          <w:szCs w:val="20"/>
+        </w:rPr>
+      </w:pPr>
+    </w:p>
+    <w:p>
+      <w:pPr>
+        <w:pBdr>
+          <w:top w:val="single" w:sz="4" w:space="1" w:color="auto"/>
+          <w:left w:val="single" w:sz="4" w:space="4" w:color="auto"/>
+          <w:bottom w:val="single" w:sz="4" w:space="1" w:color="auto"/>
+          <w:right w:val="single" w:sz="4" w:space="4" w:color="auto"/>
+        </w:pBdr>
+        <w:rPr>
+          <w:rFonts w:ascii="Courier" w:hAnsi="Courier" w:cs="Courier"/>
+          <w:color w:val="3B2322"/>
+          <w:sz w:val="16"/>
+          <w:szCs w:val="16"/>
+        </w:rPr>
+      </w:pPr>
+      <w:proofErr w:type="spellStart"/>
+      <w:r>
+        <w:rPr>
+          <w:rFonts w:ascii="Courier" w:hAnsi="Courier" w:cs="Courier"/>
+          <w:color w:val="3B2322"/>
+          <w:sz w:val="16"/>
+          <w:szCs w:val="16"/>
+        </w:rPr>
+        <w:t>CoupleToRigidWalls</w:t>
+      </w:r>
+      <w:proofErr w:type="spellEnd"/>
+      <w:r>
+        <w:rPr>
+          <w:rFonts w:ascii="Courier" w:hAnsi="Courier" w:cs="Courier"/>
+          <w:color w:val="3B2322"/>
+          <w:sz w:val="16"/>
+          <w:szCs w:val="16"/>
+        </w:rPr>
+        <w:t xml:space="preserve">              = on </w:t>
+      </w:r>
+      <w:proofErr w:type="spellStart"/>
+      <w:proofErr w:type="gramStart"/>
+      <w:r>
+        <w:rPr>
+          <w:rFonts w:ascii="Courier" w:hAnsi="Courier" w:cs="Courier"/>
+          <w:color w:val="3B2322"/>
+          <w:sz w:val="16"/>
+          <w:szCs w:val="16"/>
+        </w:rPr>
+        <w:t>TwoFlatParallelWall</w:t>
+      </w:r>
+      <w:proofErr w:type="spellEnd"/>
+      <w:r>
+        <w:rPr>
+          <w:rFonts w:ascii="Courier" w:hAnsi="Courier" w:cs="Courier"/>
+          <w:color w:val="3B2322"/>
+          <w:sz w:val="16"/>
+          <w:szCs w:val="16"/>
+        </w:rPr>
+        <w:t xml:space="preserve">  10000</w:t>
+      </w:r>
+      <w:proofErr w:type="gramEnd"/>
+      <w:r>
+        <w:rPr>
+          <w:rFonts w:ascii="Courier" w:hAnsi="Courier" w:cs="Courier"/>
+          <w:color w:val="3B2322"/>
+          <w:sz w:val="16"/>
+          <w:szCs w:val="16"/>
+        </w:rPr>
+        <w:t xml:space="preserve">  0.5</w:t>
+      </w:r>
+    </w:p>
+    <w:p>
+      <w:pPr>
+        <w:rPr>
+          <w:rFonts w:ascii="Arial" w:hAnsi="Arial" w:cs="Arial"/>
+          <w:sz w:val="20"/>
+          <w:szCs w:val="20"/>
+        </w:rPr>
+      </w:pPr>
+    </w:p>
+    <w:p>
+      <w:pPr>
+        <w:rPr>
+          <w:rFonts w:ascii="Arial" w:hAnsi="Arial" w:cs="Arial"/>
+          <w:sz w:val="20"/>
+          <w:szCs w:val="20"/>
+        </w:rPr>
+      </w:pPr>
+      <w:r>
+        <w:rPr>
+          <w:rFonts w:ascii="Arial" w:hAnsi="Arial" w:cs="Arial"/>
+          <w:sz w:val="20"/>
+          <w:szCs w:val="20"/>
+        </w:rPr>
+        <w:t xml:space="preserve">We also set the kappa to 4 to make the </w:t>
+      </w:r>
+    </w:p>
+    <w:p>
+      <w:pPr>
+        <w:rPr>
+          <w:rFonts w:ascii="Arial" w:hAnsi="Arial" w:cs="Arial"/>
+          <w:sz w:val="20"/>
+          <w:szCs w:val="20"/>
+        </w:rPr>
+      </w:pPr>
+    </w:p>
+    <w:p>
+      <w:pPr>
+        <w:rPr>
+          <w:rFonts w:ascii="Arial" w:hAnsi="Arial" w:cs="Arial"/>
+          <w:sz w:val="20"/>
+          <w:szCs w:val="20"/>
+        </w:rPr>
+      </w:pPr>
+      <w:r>
+        <w:rPr>
+          <w:rFonts w:ascii="Arial" w:hAnsi="Arial" w:cs="Arial"/>
+          <w:noProof/>
+          <w:sz w:val="20"/>
+          <w:szCs w:val="20"/>
+        </w:rPr>
+        <w:drawing>
+          <wp:inline distT="0" distB="0" distL="0" distR="0" wp14:anchorId="504CC1F9" wp14:editId="6A64A9A1">
+            <wp:extent cx="5727700" cy="1771650"/>
+            <wp:effectExtent l="0" t="0" r="0" b="6350"/>
+            <wp:docPr id="4" name="Picture 4" descr="A close-up of a mountain&#10;&#10;Description automatically generated with low confidence"/>
+            <wp:cNvGraphicFramePr>
+              <a:graphicFrameLocks xmlns:a="http://schemas.openxmlformats.org/drawingml/2006/main" noChangeAspect="1"/>
+            </wp:cNvGraphicFramePr>
+            <a:graphic xmlns:a="http://schemas.openxmlformats.org/drawingml/2006/main">
+              <a:graphicData uri="http://schemas.openxmlformats.org/drawingml/2006/picture">
+                <pic:pic xmlns:pic="http://schemas.openxmlformats.org/drawingml/2006/picture">
+                  <pic:nvPicPr>
+                    <pic:cNvPr id="4" name="Picture 4" descr="A close-up of a mountain&#10;&#10;Description automatically generated with low confidence"/>
+                    <pic:cNvPicPr/>
+                  </pic:nvPicPr>
+                  <pic:blipFill>
+                    <a:blip r:embed="rId11">
+                      <a:extLst>
+                        <a:ext uri="{28A0092B-C50C-407E-A947-70E740481C1C}">
+                          <a14:useLocalDpi xmlns:a14="http://schemas.microsoft.com/office/drawing/2010/main" val="0"/>
+                        </a:ext>
+                      </a:extLst>
+                    </a:blip>
+                    <a:stretch>
+                      <a:fillRect/>
+                    </a:stretch>
+                  </pic:blipFill>
+                  <pic:spPr>
+                    <a:xfrm>
+                      <a:off x="0" y="0"/>
+                      <a:ext cx="5727700" cy="1771650"/>
+                    </a:xfrm>
+                    <a:prstGeom prst="rect">
+                      <a:avLst/>
+                    </a:prstGeom>
+                  </pic:spPr>
+                </pic:pic>
+              </a:graphicData>
+            </a:graphic>
+          </wp:inline>
+        </w:drawing>
+      </w:r>
     </w:p>
     <w:sectPr>
-      <w:headerReference w:type="default" r:id="rId10"/>
+      <w:headerReference w:type="default" r:id="rId12"/>
       <w:pgSz w:w="11900" w:h="16840"/>
       <w:pgMar w:top="1440" w:right="1440" w:bottom="1440" w:left="1440" w:header="708" w:footer="708" w:gutter="0"/>
       <w:cols w:space="708"/>

</xml_diff>